<commit_message>
fix: endpoint get lodgings-types repaired
</commit_message>
<xml_diff>
--- a/PLANIFICACION Y DISEÑO/Historias_Sprint2_Priorizadas.docx
+++ b/PLANIFICACION Y DISEÑO/Historias_Sprint2_Priorizadas.docx
@@ -380,7 +380,17 @@
             <w:tcW w:w="2160" w:type="dxa"/>
           </w:tcPr>
           <w:p>
+            <w:pPr>
+              <w:rPr>
+                <w:strike/>
+                <w:color w:val="EE0000"/>
+              </w:rPr>
+            </w:pPr>
             <w:r>
+              <w:rPr>
+                <w:strike/>
+                <w:color w:val="EE0000"/>
+              </w:rPr>
               <w:t>#16</w:t>
             </w:r>
           </w:p>
@@ -390,16 +400,34 @@
             <w:tcW w:w="2160" w:type="dxa"/>
           </w:tcPr>
           <w:p>
+            <w:pPr>
+              <w:rPr>
+                <w:strike/>
+                <w:color w:val="EE0000"/>
+              </w:rPr>
+            </w:pPr>
             <w:proofErr w:type="spellStart"/>
             <w:r>
+              <w:rPr>
+                <w:strike/>
+                <w:color w:val="EE0000"/>
+              </w:rPr>
               <w:t>Identificar</w:t>
             </w:r>
             <w:proofErr w:type="spellEnd"/>
             <w:r>
+              <w:rPr>
+                <w:strike/>
+                <w:color w:val="EE0000"/>
+              </w:rPr>
               <w:t xml:space="preserve"> </w:t>
             </w:r>
             <w:proofErr w:type="spellStart"/>
             <w:r>
+              <w:rPr>
+                <w:strike/>
+                <w:color w:val="EE0000"/>
+              </w:rPr>
               <w:t>administrador</w:t>
             </w:r>
             <w:proofErr w:type="spellEnd"/>
@@ -412,11 +440,15 @@
           <w:p>
             <w:pPr>
               <w:rPr>
+                <w:strike/>
+                <w:color w:val="EE0000"/>
                 <w:lang w:val="es-AR"/>
               </w:rPr>
             </w:pPr>
             <w:r>
               <w:rPr>
+                <w:strike/>
+                <w:color w:val="EE0000"/>
                 <w:lang w:val="es-AR"/>
               </w:rPr>
               <w:t>Asignación de roles para acceso a administración.</w:t>
@@ -428,7 +460,17 @@
             <w:tcW w:w="2160" w:type="dxa"/>
           </w:tcPr>
           <w:p>
+            <w:pPr>
+              <w:rPr>
+                <w:strike/>
+                <w:color w:val="EE0000"/>
+              </w:rPr>
+            </w:pPr>
             <w:r>
+              <w:rPr>
+                <w:strike/>
+                <w:color w:val="EE0000"/>
+              </w:rPr>
               <w:t>Alta</w:t>
             </w:r>
           </w:p>
@@ -440,7 +482,17 @@
             <w:tcW w:w="2160" w:type="dxa"/>
           </w:tcPr>
           <w:p>
+            <w:pPr>
+              <w:rPr>
+                <w:strike/>
+                <w:color w:val="EE0000"/>
+              </w:rPr>
+            </w:pPr>
             <w:r>
+              <w:rPr>
+                <w:strike/>
+                <w:color w:val="EE0000"/>
+              </w:rPr>
               <w:t>#19</w:t>
             </w:r>
           </w:p>
@@ -452,11 +504,15 @@
           <w:p>
             <w:pPr>
               <w:rPr>
+                <w:strike/>
+                <w:color w:val="EE0000"/>
                 <w:lang w:val="es-AR"/>
               </w:rPr>
             </w:pPr>
             <w:r>
               <w:rPr>
+                <w:strike/>
+                <w:color w:val="EE0000"/>
                 <w:lang w:val="es-AR"/>
               </w:rPr>
               <w:t>Notificación: Confirmación de registro de usuario</w:t>
@@ -470,11 +526,15 @@
           <w:p>
             <w:pPr>
               <w:rPr>
+                <w:strike/>
+                <w:color w:val="EE0000"/>
                 <w:lang w:val="es-AR"/>
               </w:rPr>
             </w:pPr>
             <w:r>
               <w:rPr>
+                <w:strike/>
+                <w:color w:val="EE0000"/>
                 <w:lang w:val="es-AR"/>
               </w:rPr>
               <w:t>Envío de email tras registrarse (opcional).</w:t>
@@ -486,7 +546,17 @@
             <w:tcW w:w="2160" w:type="dxa"/>
           </w:tcPr>
           <w:p>
+            <w:pPr>
+              <w:rPr>
+                <w:strike/>
+                <w:color w:val="EE0000"/>
+              </w:rPr>
+            </w:pPr>
             <w:r>
+              <w:rPr>
+                <w:strike/>
+                <w:color w:val="EE0000"/>
+              </w:rPr>
               <w:t>Media</w:t>
             </w:r>
           </w:p>

</xml_diff>